<commit_message>
Added letter 2 messenger VA
</commit_message>
<xml_diff>
--- a/Letters/Doc/AllLetters.docx
+++ b/Letters/Doc/AllLetters.docx
@@ -42,16 +42,11 @@
       <w:r>
         <w:t xml:space="preserve">I met a lovely sailor in </w:t>
       </w:r>
-      <w:proofErr w:type="gramStart"/>
       <w:r>
         <w:t>there</w:t>
       </w:r>
       <w:r>
-        <w:t>, and</w:t>
-      </w:r>
-      <w:proofErr w:type="gramEnd"/>
-      <w:r>
-        <w:t xml:space="preserve"> decided to remain </w:t>
+        <w:t xml:space="preserve">, and decided to remain </w:t>
       </w:r>
       <w:r>
         <w:t xml:space="preserve">in </w:t>
@@ -229,15 +224,7 @@
     </w:p>
     <w:p>
       <w:r>
-        <w:t xml:space="preserve">The police have been </w:t>
-      </w:r>
-      <w:proofErr w:type="gramStart"/>
-      <w:r>
-        <w:t>informed, and</w:t>
-      </w:r>
-      <w:proofErr w:type="gramEnd"/>
-      <w:r>
-        <w:t xml:space="preserve"> are currently </w:t>
+        <w:t xml:space="preserve">The police have been informed, and are currently </w:t>
       </w:r>
       <w:r>
         <w:t>on their way to your home</w:t>
@@ -254,6 +241,108 @@
     <w:p>
       <w:r>
         <w:t>Leon</w:t>
+      </w:r>
+    </w:p>
+    <w:p/>
+    <w:p>
+      <w:r>
+        <w:t>My dearest Finn,</w:t>
+      </w:r>
+    </w:p>
+    <w:p>
+      <w:r>
+        <w:t>I would like to thank you once again for letting me stay in your house during your vacation!</w:t>
+      </w:r>
+    </w:p>
+    <w:p>
+      <w:r>
+        <w:t>I really have no idea what I would’ve done without you – you’re truly a life saver!</w:t>
+      </w:r>
+    </w:p>
+    <w:p>
+      <w:r>
+        <w:t>And your neighbourhood is lovely as well – everyone is so nice and friendly!</w:t>
+      </w:r>
+    </w:p>
+    <w:p>
+      <w:r>
+        <w:t>You are the best friend I ever had. I hope you know that.</w:t>
+      </w:r>
+    </w:p>
+    <w:p>
+      <w:r>
+        <w:t>So please, can you do just one favour for me?</w:t>
+      </w:r>
+    </w:p>
+    <w:p>
+      <w:r>
+        <w:t>Promise me you won’t kill anybody.</w:t>
+      </w:r>
+    </w:p>
+    <w:p>
+      <w:r>
+        <w:lastRenderedPageBreak/>
+        <w:t>Because I accidently burned down your house.</w:t>
+      </w:r>
+    </w:p>
+    <w:p>
+      <w:r>
+        <w:t>I know how much you care about it, and I’m truly sorry, from the bottom of my heart.</w:t>
+      </w:r>
+    </w:p>
+    <w:p>
+      <w:r>
+        <w:t>Thank you for your understanding,</w:t>
+      </w:r>
+    </w:p>
+    <w:p>
+      <w:r>
+        <w:t>Clair</w:t>
+      </w:r>
+    </w:p>
+    <w:p/>
+    <w:p>
+      <w:r>
+        <w:t>Hello Tommy,</w:t>
+      </w:r>
+    </w:p>
+    <w:p>
+      <w:r>
+        <w:t>Mom said I need to apologize for eating your cookies.</w:t>
+      </w:r>
+    </w:p>
+    <w:p>
+      <w:r>
+        <w:t>So I’m sorry. I know you like cookies.</w:t>
+      </w:r>
+    </w:p>
+    <w:p>
+      <w:r>
+        <w:t xml:space="preserve">But I like them too. And they were </w:t>
+      </w:r>
+      <w:r>
+        <w:t>very tasty</w:t>
+      </w:r>
+      <w:r>
+        <w:t>!</w:t>
+      </w:r>
+    </w:p>
+    <w:p>
+      <w:r>
+        <w:t>I’m really happy I ate them! Your cookies are the best!</w:t>
+      </w:r>
+    </w:p>
+    <w:p>
+      <w:r>
+        <w:t xml:space="preserve">I </w:t>
+      </w:r>
+      <w:r>
+        <w:t>want you to give me more cookies.</w:t>
+      </w:r>
+    </w:p>
+    <w:p>
+      <w:r>
+        <w:t>Timmy</w:t>
       </w:r>
     </w:p>
     <w:p/>

</xml_diff>

<commit_message>
Added another Finn emotion
& deleted cache at long last
</commit_message>
<xml_diff>
--- a/Letters/Doc/AllLetters.docx
+++ b/Letters/Doc/AllLetters.docx
@@ -433,7 +433,47 @@
       </w:r>
     </w:p>
     <w:p/>
-    <w:p/>
+    <w:p>
+      <w:r>
+        <w:t>Dear Vence,</w:t>
+      </w:r>
+    </w:p>
+    <w:p>
+      <w:r>
+        <w:t>I appreciate the job opportunity you gave me.</w:t>
+      </w:r>
+    </w:p>
+    <w:p>
+      <w:r>
+        <w:t>I learned a lot from it, and it was quite unlike any other job I ever had.</w:t>
+      </w:r>
+    </w:p>
+    <w:p>
+      <w:r>
+        <w:t>However, I no longer feel comfortable gambling on the life of my co-workers every day.</w:t>
+      </w:r>
+    </w:p>
+    <w:p>
+      <w:r>
+        <w:t>Also, I don’t enjoy working for free.</w:t>
+      </w:r>
+    </w:p>
+    <w:p>
+      <w:r>
+        <w:t>Therefore, please accept this letter as my official resignation, effective today.</w:t>
+      </w:r>
+    </w:p>
+    <w:p>
+      <w:r>
+        <w:lastRenderedPageBreak/>
+        <w:t>May your bad days be the best days,</w:t>
+      </w:r>
+    </w:p>
+    <w:p>
+      <w:r>
+        <w:t>You</w:t>
+      </w:r>
+    </w:p>
     <w:sectPr>
       <w:pgSz w:w="11906" w:h="16838"/>
       <w:pgMar w:top="1440" w:right="1440" w:bottom="1440" w:left="1440" w:header="708" w:footer="708" w:gutter="0"/>

</xml_diff>